<commit_message>
Answer the research goals in detail
</commit_message>
<xml_diff>
--- a/Pruvodni_listina.docx
+++ b/Pruvodni_listina.docx
@@ -12,8 +12,21 @@
       </w:r>
     </w:p>
     <w:p>
-      <w:r>
-        <w:t>Discord nick: Martin Dvořák; Scrouty#0157</w:t>
+      <w:proofErr w:type="spellStart"/>
+      <w:r>
+        <w:t>Discord</w:t>
+      </w:r>
+      <w:proofErr w:type="spellEnd"/>
+      <w:r>
+        <w:t xml:space="preserve"> </w:t>
+      </w:r>
+      <w:proofErr w:type="spellStart"/>
+      <w:r>
+        <w:t>nick</w:t>
+      </w:r>
+      <w:proofErr w:type="spellEnd"/>
+      <w:r>
+        <w:t>: Martin Dvořák; Scrouty#0157</w:t>
       </w:r>
     </w:p>
     <w:p/>
@@ -132,7 +145,21 @@
         <w:rPr>
           <w:rFonts w:ascii="Arial" w:hAnsi="Arial" w:cs="Arial"/>
         </w:rPr>
-        <w:t xml:space="preserve"> (Query 1.1)</w:t>
+        <w:t xml:space="preserve"> (</w:t>
+      </w:r>
+      <w:proofErr w:type="spellStart"/>
+      <w:r>
+        <w:rPr>
+          <w:rFonts w:ascii="Arial" w:hAnsi="Arial" w:cs="Arial"/>
+        </w:rPr>
+        <w:t>Query</w:t>
+      </w:r>
+      <w:proofErr w:type="spellEnd"/>
+      <w:r>
+        <w:rPr>
+          <w:rFonts w:ascii="Arial" w:hAnsi="Arial" w:cs="Arial"/>
+        </w:rPr>
+        <w:t xml:space="preserve"> 1.1)</w:t>
       </w:r>
     </w:p>
     <w:p>
@@ -244,7 +271,15 @@
         <w:pStyle w:val="ListParagraph"/>
       </w:pPr>
       <w:r>
-        <w:t>(Query 1.2)</w:t>
+        <w:t>(</w:t>
+      </w:r>
+      <w:proofErr w:type="spellStart"/>
+      <w:r>
+        <w:t>Query</w:t>
+      </w:r>
+      <w:proofErr w:type="spellEnd"/>
+      <w:r>
+        <w:t xml:space="preserve"> 1.2)</w:t>
       </w:r>
     </w:p>
     <w:p/>
@@ -407,7 +442,15 @@
         <w:pStyle w:val="ListParagraph"/>
       </w:pPr>
       <w:r>
-        <w:t>(Query 2)</w:t>
+        <w:t>(</w:t>
+      </w:r>
+      <w:proofErr w:type="spellStart"/>
+      <w:r>
+        <w:t>Query</w:t>
+      </w:r>
+      <w:proofErr w:type="spellEnd"/>
+      <w:r>
+        <w:t xml:space="preserve"> 2)</w:t>
       </w:r>
     </w:p>
     <w:p/>
@@ -452,7 +495,11 @@
         <w:t>žší</w:t>
       </w:r>
       <w:r>
-        <w:t xml:space="preserve"> percentu</w:t>
+        <w:t xml:space="preserve"> </w:t>
+      </w:r>
+      <w:proofErr w:type="spellStart"/>
+      <w:r>
+        <w:t>percentu</w:t>
       </w:r>
       <w:r>
         <w:rPr>
@@ -469,6 +516,7 @@
         </w:rPr>
         <w:t>í</w:t>
       </w:r>
+      <w:proofErr w:type="spellEnd"/>
       <w:r>
         <w:t xml:space="preserve"> meziro</w:t>
       </w:r>
@@ -811,7 +859,15 @@
         <w:pStyle w:val="ListParagraph"/>
       </w:pPr>
       <w:r>
-        <w:t>(Query 3)</w:t>
+        <w:t>(</w:t>
+      </w:r>
+      <w:proofErr w:type="spellStart"/>
+      <w:r>
+        <w:t>Query</w:t>
+      </w:r>
+      <w:proofErr w:type="spellEnd"/>
+      <w:r>
+        <w:t xml:space="preserve"> 3)</w:t>
       </w:r>
     </w:p>
     <w:p>
@@ -962,7 +1018,15 @@
         <w:pStyle w:val="ListParagraph"/>
       </w:pPr>
       <w:r>
-        <w:t>(Query 4.1)</w:t>
+        <w:t>(</w:t>
+      </w:r>
+      <w:proofErr w:type="spellStart"/>
+      <w:r>
+        <w:t>Query</w:t>
+      </w:r>
+      <w:proofErr w:type="spellEnd"/>
+      <w:r>
+        <w:t xml:space="preserve"> 4.1)</w:t>
       </w:r>
     </w:p>
     <w:p>
@@ -988,7 +1052,15 @@
         <w:pStyle w:val="ListParagraph"/>
       </w:pPr>
       <w:r>
-        <w:t>(Query 4.2)</w:t>
+        <w:t>(</w:t>
+      </w:r>
+      <w:proofErr w:type="spellStart"/>
+      <w:r>
+        <w:t>Query</w:t>
+      </w:r>
+      <w:proofErr w:type="spellEnd"/>
+      <w:r>
+        <w:t xml:space="preserve"> 4.2)</w:t>
       </w:r>
     </w:p>
     <w:p>
@@ -1161,7 +1233,13 @@
         </w:numPr>
       </w:pPr>
       <w:r>
-        <w:t>Z dat, která máme k dispozici nelze naprosto jednoznačně říct. Z dat je patrné, že změna HDP nepochybně koreluje se změnami, nicméně ne na roční bázi. Z dat je vidět, že nejvýraznějším tempem rostou mzdy v období konzistentního růstu. Což pravděpodobně reflektuje očekávání ekonomických subjektů, kterým se v takové prostře lépe plánuje.</w:t>
+        <w:t>Z dat, která máme k dispozici nelze naprosto jednoznačně říct. Z dat je patrné, že změna HDP nepochybně koreluje se změnami, nicméně ne na roční bázi. Z dat je vidět, že nejvýraznějším tempem rostou mzdy v období konzistentního růstu. Což pravděpodobně reflektuje očekávání ekonomických subjektů, kterým se v takové prostře</w:t>
+      </w:r>
+      <w:r>
+        <w:t>dí</w:t>
+      </w:r>
+      <w:r>
+        <w:t xml:space="preserve"> lépe plánuje.</w:t>
       </w:r>
     </w:p>
     <w:p>
@@ -1202,18 +1280,16 @@
         <w:pStyle w:val="ListParagraph"/>
       </w:pPr>
       <w:r>
-        <w:t>(Query 5.1)</w:t>
-      </w:r>
-    </w:p>
-    <w:p>
-      <w:pPr>
-        <w:pStyle w:val="ListParagraph"/>
-      </w:pPr>
-    </w:p>
-    <w:p>
-      <w:pPr>
-        <w:pStyle w:val="ListParagraph"/>
-      </w:pPr>
+        <w:t>(</w:t>
+      </w:r>
+      <w:proofErr w:type="spellStart"/>
+      <w:r>
+        <w:t>Query</w:t>
+      </w:r>
+      <w:proofErr w:type="spellEnd"/>
+      <w:r>
+        <w:t xml:space="preserve"> 5.1)</w:t>
+      </w:r>
     </w:p>
     <w:p>
       <w:pPr>
@@ -1236,16 +1312,11 @@
         <w:t>cen</w:t>
       </w:r>
       <w:r>
-        <w:t xml:space="preserve"> potravin. Nicméně naopak při výrazném poklesu HDP data ukazují poměrně silnou korelaci s poklesem cen ve stejném </w:t>
-      </w:r>
-      <w:proofErr w:type="gramStart"/>
-      <w:r>
-        <w:t xml:space="preserve">období </w:t>
+        <w:t xml:space="preserve"> potravin. Nicméně naopak při výrazném poklesu HDP data ukazují poměrně silnou korelaci s poklesem cen ve stejném období</w:t>
       </w:r>
       <w:r>
         <w:t>.</w:t>
       </w:r>
-      <w:proofErr w:type="gramEnd"/>
     </w:p>
     <w:p>
       <w:pPr>

</xml_diff>